<commit_message>
#34779 Atualizando o repositório.
</commit_message>
<xml_diff>
--- a/curso_teste_sth/Live-Project_Test-Plan_SoftwareTestingHelp.docx
+++ b/curso_teste_sth/Live-Project_Test-Plan_SoftwareTestingHelp.docx
@@ -8,7 +8,7 @@
           <w:docPartGallery w:val="Cover Pages"/>
           <w:docPartUnique w:val="true"/>
         </w:docPartObj>
-        <w:id w:val="163837914"/>
+        <w:id w:val="317276962"/>
       </w:sdtPr>
       <w:sdtContent>
         <w:p>
@@ -25,9 +25,14 @@
             </w:rPr>
           </w:pPr>
           <w:r>
-            <w:rPr/>
+            <w:rPr>
+              <w:rFonts w:eastAsia="" w:cs="" w:cstheme="majorBidi" w:eastAsiaTheme="majorEastAsia" w:ascii="Cambria" w:hAnsi="Cambria"/>
+              <w:b/>
+              <w:sz w:val="28"/>
+              <w:szCs w:val="72"/>
+            </w:rPr>
             <w:drawing>
-              <wp:anchor behindDoc="0" distT="0" distB="0" distL="0" distR="0" simplePos="0" locked="0" layoutInCell="1" allowOverlap="1" relativeHeight="15">
+              <wp:anchor behindDoc="0" distT="0" distB="0" distL="0" distR="0" simplePos="0" locked="0" layoutInCell="1" allowOverlap="1" relativeHeight="6">
                 <wp:simplePos x="0" y="0"/>
                 <wp:positionH relativeFrom="column">
                   <wp:posOffset>5431155</wp:posOffset>
@@ -99,7 +104,7 @@
                     <wp:positionV relativeFrom="page">
                       <wp:align>bottom</wp:align>
                     </wp:positionV>
-                    <wp:extent cx="8350250" cy="819150"/>
+                    <wp:extent cx="8350250" cy="819785"/>
                     <wp:effectExtent l="0" t="0" r="0" b="0"/>
                     <wp:wrapNone/>
                     <wp:docPr id="2" name="Rectangle 2"/>
@@ -110,7 +115,7 @@
                           <wps:spPr>
                             <a:xfrm>
                               <a:off x="0" y="0"/>
-                              <a:ext cx="8349480" cy="818640"/>
+                              <a:ext cx="8349480" cy="819000"/>
                             </a:xfrm>
                             <a:prstGeom prst="rect">
                               <a:avLst/>
@@ -142,7 +147,7 @@
               </mc:Choice>
               <mc:Fallback>
                 <w:pict>
-                  <v:rect id="shape_0" ID="Rectangle 2" fillcolor="#4bacc6" stroked="t" style="position:absolute;margin-left:-22.75pt;margin-top:727.5pt;width:657.4pt;height:64.4pt;mso-position-horizontal:center;mso-position-horizontal-relative:page;mso-position-vertical:bottom;mso-position-vertical-relative:page">
+                  <v:rect id="shape_0" ID="Rectangle 2" fillcolor="#4bacc6" stroked="t" style="position:absolute;margin-left:-22.75pt;margin-top:727.45pt;width:657.4pt;height:64.45pt;mso-position-horizontal:center;mso-position-horizontal-relative:page;mso-position-vertical:bottom;mso-position-vertical-relative:page">
                     <w10:wrap type="none"/>
                     <v:fill o:detectmouseclick="t" type="solid" color2="#b45339"/>
                     <v:stroke color="#4f81bd" joinstyle="round" endcap="flat"/>
@@ -175,7 +180,7 @@
     <w:sdt>
       <w:sdtPr>
         <w:text/>
-        <w:id w:val="1698936986"/>
+        <w:id w:val="1929757954"/>
         <w:dataBinding w:prefixMappings="xmlns:ns0='http://schemas.openxmlformats.org/package/2006/metadata/core-properties' xmlns:ns1='http://purl.org/dc/elements/1.1/'" w:xpath="/ns0:coreProperties[1]/ns1:subject[1]" w:storeItemID="{6C3C8BC8-F283-45AE-878A-BAB7291924A1}"/>
         <w:alias w:val="Subtitle"/>
       </w:sdtPr>
@@ -262,7 +267,7 @@
     <w:sdt>
       <w:sdtPr>
         <w:text/>
-        <w:id w:val="1112949311"/>
+        <w:id w:val="1250069168"/>
         <w:dataBinding w:prefixMappings="xmlns:ns0='http://schemas.openxmlformats.org/officeDocument/2006/extended-properties'" w:xpath="/ns0:Properties[1]/ns0:Company[1]" w:storeItemID="{6668398D-A668-4E3E-A5EB-62B293D839F1}"/>
         <w:alias w:val="Company"/>
       </w:sdtPr>
@@ -284,7 +289,7 @@
     <w:sdt>
       <w:sdtPr>
         <w:text/>
-        <w:id w:val="866124478"/>
+        <w:id w:val="698399990"/>
         <w:dataBinding w:prefixMappings="xmlns:ns0='http://schemas.openxmlformats.org/package/2006/metadata/core-properties' xmlns:ns1='http://purl.org/dc/elements/1.1/'" w:xpath="/ns0:coreProperties[1]/ns1:creator[1]" w:storeItemID="{6C3C8BC8-F283-45AE-878A-BAB7291924A1}"/>
         <w:alias w:val="Author"/>
       </w:sdtPr>
@@ -625,8 +630,8 @@
       <w:tblGrid>
         <w:gridCol w:w="988"/>
         <w:gridCol w:w="1171"/>
-        <w:gridCol w:w="2702"/>
-        <w:gridCol w:w="4228"/>
+        <w:gridCol w:w="2703"/>
+        <w:gridCol w:w="4227"/>
       </w:tblGrid>
       <w:tr>
         <w:trPr>
@@ -690,7 +695,7 @@
         </w:tc>
         <w:tc>
           <w:tcPr>
-            <w:tcW w:w="2702" w:type="dxa"/>
+            <w:tcW w:w="2703" w:type="dxa"/>
             <w:tcBorders>
               <w:top w:val="single" w:sz="4" w:space="0" w:color="000000"/>
               <w:left w:val="single" w:sz="4" w:space="0" w:color="000000"/>
@@ -718,7 +723,7 @@
         </w:tc>
         <w:tc>
           <w:tcPr>
-            <w:tcW w:w="4228" w:type="dxa"/>
+            <w:tcW w:w="4227" w:type="dxa"/>
             <w:tcBorders>
               <w:top w:val="single" w:sz="4" w:space="0" w:color="000000"/>
               <w:left w:val="single" w:sz="4" w:space="0" w:color="000000"/>
@@ -817,7 +822,7 @@
         </w:tc>
         <w:tc>
           <w:tcPr>
-            <w:tcW w:w="2702" w:type="dxa"/>
+            <w:tcW w:w="2703" w:type="dxa"/>
             <w:tcBorders>
               <w:top w:val="single" w:sz="4" w:space="0" w:color="000000"/>
               <w:left w:val="single" w:sz="4" w:space="0" w:color="000000"/>
@@ -849,7 +854,7 @@
         </w:tc>
         <w:tc>
           <w:tcPr>
-            <w:tcW w:w="4228" w:type="dxa"/>
+            <w:tcW w:w="4227" w:type="dxa"/>
             <w:tcBorders>
               <w:top w:val="single" w:sz="4" w:space="0" w:color="000000"/>
               <w:left w:val="single" w:sz="4" w:space="0" w:color="000000"/>
@@ -949,7 +954,7 @@
         </w:tc>
         <w:tc>
           <w:tcPr>
-            <w:tcW w:w="2702" w:type="dxa"/>
+            <w:tcW w:w="2703" w:type="dxa"/>
             <w:tcBorders>
               <w:top w:val="single" w:sz="4" w:space="0" w:color="000000"/>
               <w:left w:val="single" w:sz="4" w:space="0" w:color="000000"/>
@@ -981,7 +986,7 @@
         </w:tc>
         <w:tc>
           <w:tcPr>
-            <w:tcW w:w="4228" w:type="dxa"/>
+            <w:tcW w:w="4227" w:type="dxa"/>
             <w:tcBorders>
               <w:top w:val="single" w:sz="4" w:space="0" w:color="000000"/>
               <w:left w:val="single" w:sz="4" w:space="0" w:color="000000"/>
@@ -1072,7 +1077,7 @@
         </w:tc>
         <w:tc>
           <w:tcPr>
-            <w:tcW w:w="2702" w:type="dxa"/>
+            <w:tcW w:w="2703" w:type="dxa"/>
             <w:tcBorders>
               <w:top w:val="single" w:sz="4" w:space="0" w:color="000000"/>
               <w:left w:val="single" w:sz="4" w:space="0" w:color="000000"/>
@@ -1098,7 +1103,7 @@
         </w:tc>
         <w:tc>
           <w:tcPr>
-            <w:tcW w:w="4228" w:type="dxa"/>
+            <w:tcW w:w="4227" w:type="dxa"/>
             <w:tcBorders>
               <w:top w:val="single" w:sz="4" w:space="0" w:color="000000"/>
               <w:left w:val="single" w:sz="4" w:space="0" w:color="000000"/>
@@ -1180,9 +1185,9 @@
       </w:tblPr>
       <w:tblGrid>
         <w:gridCol w:w="2428"/>
-        <w:gridCol w:w="3421"/>
+        <w:gridCol w:w="3422"/>
         <w:gridCol w:w="1621"/>
-        <w:gridCol w:w="1619"/>
+        <w:gridCol w:w="1618"/>
       </w:tblGrid>
       <w:tr>
         <w:trPr/>
@@ -1216,7 +1221,7 @@
         </w:tc>
         <w:tc>
           <w:tcPr>
-            <w:tcW w:w="3421" w:type="dxa"/>
+            <w:tcW w:w="3422" w:type="dxa"/>
             <w:tcBorders>
               <w:top w:val="single" w:sz="4" w:space="0" w:color="000000"/>
               <w:left w:val="single" w:sz="4" w:space="0" w:color="000000"/>
@@ -1272,7 +1277,7 @@
         </w:tc>
         <w:tc>
           <w:tcPr>
-            <w:tcW w:w="1619" w:type="dxa"/>
+            <w:tcW w:w="1618" w:type="dxa"/>
             <w:tcBorders>
               <w:top w:val="single" w:sz="4" w:space="0" w:color="000000"/>
               <w:left w:val="single" w:sz="4" w:space="0" w:color="000000"/>
@@ -1331,7 +1336,7 @@
         </w:tc>
         <w:tc>
           <w:tcPr>
-            <w:tcW w:w="3421" w:type="dxa"/>
+            <w:tcW w:w="3422" w:type="dxa"/>
             <w:tcBorders>
               <w:top w:val="single" w:sz="4" w:space="0" w:color="000000"/>
               <w:left w:val="single" w:sz="4" w:space="0" w:color="000000"/>
@@ -1384,7 +1389,7 @@
         </w:tc>
         <w:tc>
           <w:tcPr>
-            <w:tcW w:w="1619" w:type="dxa"/>
+            <w:tcW w:w="1618" w:type="dxa"/>
             <w:tcBorders>
               <w:top w:val="single" w:sz="4" w:space="0" w:color="000000"/>
               <w:left w:val="single" w:sz="4" w:space="0" w:color="000000"/>
@@ -1442,7 +1447,7 @@
         </w:tc>
         <w:tc>
           <w:tcPr>
-            <w:tcW w:w="3421" w:type="dxa"/>
+            <w:tcW w:w="3422" w:type="dxa"/>
             <w:tcBorders>
               <w:top w:val="single" w:sz="4" w:space="0" w:color="000000"/>
               <w:left w:val="single" w:sz="4" w:space="0" w:color="000000"/>
@@ -1495,7 +1500,7 @@
         </w:tc>
         <w:tc>
           <w:tcPr>
-            <w:tcW w:w="1619" w:type="dxa"/>
+            <w:tcW w:w="1618" w:type="dxa"/>
             <w:tcBorders>
               <w:top w:val="single" w:sz="4" w:space="0" w:color="000000"/>
               <w:left w:val="single" w:sz="4" w:space="0" w:color="000000"/>
@@ -1553,7 +1558,7 @@
         </w:tc>
         <w:tc>
           <w:tcPr>
-            <w:tcW w:w="3421" w:type="dxa"/>
+            <w:tcW w:w="3422" w:type="dxa"/>
             <w:tcBorders>
               <w:top w:val="single" w:sz="4" w:space="0" w:color="000000"/>
               <w:left w:val="single" w:sz="4" w:space="0" w:color="000000"/>
@@ -1606,7 +1611,7 @@
         </w:tc>
         <w:tc>
           <w:tcPr>
-            <w:tcW w:w="1619" w:type="dxa"/>
+            <w:tcW w:w="1618" w:type="dxa"/>
             <w:tcBorders>
               <w:top w:val="single" w:sz="4" w:space="0" w:color="000000"/>
               <w:left w:val="single" w:sz="4" w:space="0" w:color="000000"/>
@@ -1664,7 +1669,7 @@
         </w:tc>
         <w:tc>
           <w:tcPr>
-            <w:tcW w:w="3421" w:type="dxa"/>
+            <w:tcW w:w="3422" w:type="dxa"/>
             <w:tcBorders>
               <w:top w:val="single" w:sz="4" w:space="0" w:color="000000"/>
               <w:left w:val="single" w:sz="4" w:space="0" w:color="000000"/>
@@ -1717,7 +1722,7 @@
         </w:tc>
         <w:tc>
           <w:tcPr>
-            <w:tcW w:w="1619" w:type="dxa"/>
+            <w:tcW w:w="1618" w:type="dxa"/>
             <w:tcBorders>
               <w:top w:val="single" w:sz="4" w:space="0" w:color="000000"/>
               <w:left w:val="single" w:sz="4" w:space="0" w:color="000000"/>
@@ -1775,7 +1780,7 @@
         </w:tc>
         <w:tc>
           <w:tcPr>
-            <w:tcW w:w="3421" w:type="dxa"/>
+            <w:tcW w:w="3422" w:type="dxa"/>
             <w:tcBorders>
               <w:top w:val="single" w:sz="4" w:space="0" w:color="000000"/>
               <w:left w:val="single" w:sz="4" w:space="0" w:color="000000"/>
@@ -1828,7 +1833,7 @@
         </w:tc>
         <w:tc>
           <w:tcPr>
-            <w:tcW w:w="1619" w:type="dxa"/>
+            <w:tcW w:w="1618" w:type="dxa"/>
             <w:tcBorders>
               <w:top w:val="single" w:sz="4" w:space="0" w:color="000000"/>
               <w:left w:val="single" w:sz="4" w:space="0" w:color="000000"/>
@@ -1886,7 +1891,7 @@
         </w:tc>
         <w:tc>
           <w:tcPr>
-            <w:tcW w:w="3421" w:type="dxa"/>
+            <w:tcW w:w="3422" w:type="dxa"/>
             <w:tcBorders>
               <w:top w:val="single" w:sz="4" w:space="0" w:color="000000"/>
               <w:left w:val="single" w:sz="4" w:space="0" w:color="000000"/>
@@ -1939,7 +1944,7 @@
         </w:tc>
         <w:tc>
           <w:tcPr>
-            <w:tcW w:w="1619" w:type="dxa"/>
+            <w:tcW w:w="1618" w:type="dxa"/>
             <w:tcBorders>
               <w:top w:val="single" w:sz="4" w:space="0" w:color="000000"/>
               <w:left w:val="single" w:sz="4" w:space="0" w:color="000000"/>
@@ -1997,7 +2002,7 @@
         </w:tc>
         <w:tc>
           <w:tcPr>
-            <w:tcW w:w="3421" w:type="dxa"/>
+            <w:tcW w:w="3422" w:type="dxa"/>
             <w:tcBorders>
               <w:top w:val="single" w:sz="4" w:space="0" w:color="000000"/>
               <w:left w:val="single" w:sz="4" w:space="0" w:color="000000"/>
@@ -2050,7 +2055,7 @@
         </w:tc>
         <w:tc>
           <w:tcPr>
-            <w:tcW w:w="1619" w:type="dxa"/>
+            <w:tcW w:w="1618" w:type="dxa"/>
             <w:tcBorders>
               <w:top w:val="single" w:sz="4" w:space="0" w:color="000000"/>
               <w:left w:val="single" w:sz="4" w:space="0" w:color="000000"/>
@@ -2136,15 +2141,15 @@
         <w:tblLook w:noVBand="0" w:val="0000" w:noHBand="0" w:lastColumn="0" w:firstColumn="0" w:lastRow="0" w:firstRow="0"/>
       </w:tblPr>
       <w:tblGrid>
-        <w:gridCol w:w="1458"/>
+        <w:gridCol w:w="1457"/>
         <w:gridCol w:w="1905"/>
-        <w:gridCol w:w="5835"/>
+        <w:gridCol w:w="5836"/>
       </w:tblGrid>
       <w:tr>
         <w:trPr/>
         <w:tc>
           <w:tcPr>
-            <w:tcW w:w="1458" w:type="dxa"/>
+            <w:tcW w:w="1457" w:type="dxa"/>
             <w:tcBorders>
               <w:top w:val="single" w:sz="4" w:space="0" w:color="000000"/>
               <w:left w:val="single" w:sz="4" w:space="0" w:color="000000"/>
@@ -2216,7 +2221,7 @@
         </w:tc>
         <w:tc>
           <w:tcPr>
-            <w:tcW w:w="5835" w:type="dxa"/>
+            <w:tcW w:w="5836" w:type="dxa"/>
             <w:tcBorders>
               <w:top w:val="single" w:sz="4" w:space="0" w:color="000000"/>
               <w:left w:val="single" w:sz="4" w:space="0" w:color="000000"/>
@@ -2255,7 +2260,7 @@
         <w:trPr/>
         <w:tc>
           <w:tcPr>
-            <w:tcW w:w="1458" w:type="dxa"/>
+            <w:tcW w:w="1457" w:type="dxa"/>
             <w:tcBorders>
               <w:top w:val="single" w:sz="4" w:space="0" w:color="000000"/>
               <w:left w:val="single" w:sz="4" w:space="0" w:color="000000"/>
@@ -2323,7 +2328,7 @@
         </w:tc>
         <w:tc>
           <w:tcPr>
-            <w:tcW w:w="5835" w:type="dxa"/>
+            <w:tcW w:w="5836" w:type="dxa"/>
             <w:tcBorders>
               <w:top w:val="single" w:sz="4" w:space="0" w:color="000000"/>
               <w:left w:val="single" w:sz="4" w:space="0" w:color="000000"/>
@@ -2357,7 +2362,7 @@
         <w:trPr/>
         <w:tc>
           <w:tcPr>
-            <w:tcW w:w="1458" w:type="dxa"/>
+            <w:tcW w:w="1457" w:type="dxa"/>
             <w:tcBorders>
               <w:top w:val="single" w:sz="4" w:space="0" w:color="000000"/>
               <w:left w:val="single" w:sz="4" w:space="0" w:color="000000"/>
@@ -2423,7 +2428,7 @@
         </w:tc>
         <w:tc>
           <w:tcPr>
-            <w:tcW w:w="5835" w:type="dxa"/>
+            <w:tcW w:w="5836" w:type="dxa"/>
             <w:tcBorders>
               <w:top w:val="single" w:sz="4" w:space="0" w:color="000000"/>
               <w:left w:val="single" w:sz="4" w:space="0" w:color="000000"/>
@@ -2484,7 +2489,7 @@
           <w:docPartGallery w:val="Table of Contents"/>
           <w:docPartUnique w:val="true"/>
         </w:docPartObj>
-        <w:id w:val="1774940299"/>
+        <w:id w:val="1004742228"/>
       </w:sdtPr>
       <w:sdtContent>
         <w:p>
@@ -4844,12 +4849,12 @@
         <w:rPr/>
       </w:pPr>
       <w:bookmarkStart w:id="2" w:name="_Toc365563155"/>
-      <w:bookmarkStart w:id="3" w:name="_Toc403900768"/>
-      <w:bookmarkStart w:id="4" w:name="_Toc403905466"/>
-      <w:bookmarkStart w:id="5" w:name="_Toc403908181"/>
-      <w:bookmarkStart w:id="6" w:name="_Toc403910077"/>
-      <w:bookmarkStart w:id="7" w:name="_Toc403911443"/>
-      <w:bookmarkStart w:id="8" w:name="_Toc403912951"/>
+      <w:bookmarkStart w:id="3" w:name="_Toc403912951"/>
+      <w:bookmarkStart w:id="4" w:name="_Toc403911443"/>
+      <w:bookmarkStart w:id="5" w:name="_Toc403910077"/>
+      <w:bookmarkStart w:id="6" w:name="_Toc403908181"/>
+      <w:bookmarkStart w:id="7" w:name="_Toc403905466"/>
+      <w:bookmarkStart w:id="8" w:name="_Toc403900768"/>
       <w:bookmarkEnd w:id="3"/>
       <w:bookmarkEnd w:id="4"/>
       <w:bookmarkEnd w:id="5"/>
@@ -4924,12 +4929,12 @@
         <w:rPr/>
       </w:pPr>
       <w:bookmarkStart w:id="9" w:name="_Toc365563156"/>
-      <w:bookmarkStart w:id="10" w:name="_Toc4039007681"/>
-      <w:bookmarkStart w:id="11" w:name="_Toc4039054661"/>
-      <w:bookmarkStart w:id="12" w:name="_Toc4039081811"/>
-      <w:bookmarkStart w:id="13" w:name="_Toc4039100771"/>
-      <w:bookmarkStart w:id="14" w:name="_Toc4039114431"/>
-      <w:bookmarkStart w:id="15" w:name="_Toc4039129511"/>
+      <w:bookmarkStart w:id="10" w:name="_Toc4039129511"/>
+      <w:bookmarkStart w:id="11" w:name="_Toc4039114431"/>
+      <w:bookmarkStart w:id="12" w:name="_Toc4039100771"/>
+      <w:bookmarkStart w:id="13" w:name="_Toc4039081811"/>
+      <w:bookmarkStart w:id="14" w:name="_Toc4039054661"/>
+      <w:bookmarkStart w:id="15" w:name="_Toc4039007681"/>
       <w:bookmarkEnd w:id="10"/>
       <w:bookmarkEnd w:id="11"/>
       <w:bookmarkEnd w:id="12"/>
@@ -5947,7 +5952,7 @@
           <v:shape id="ole_rId4" style="width:70.5pt;height:44.25pt" o:ole="">
             <v:imagedata r:id="rId5" o:title=""/>
           </v:shape>
-          <o:OLEObject Type="Embed" ProgID="Excel.Sheet.12" ShapeID="ole_rId4" DrawAspect="Icon" ObjectID="_729540160" r:id="rId4"/>
+          <o:OLEObject Type="Embed" ProgID="Excel.Sheet.12" ShapeID="ole_rId4" DrawAspect="Icon" ObjectID="_946752028" r:id="rId4"/>
         </w:object>
       </w:r>
     </w:p>
@@ -6130,7 +6135,7 @@
         <w:rPr/>
         <w:drawing>
           <wp:inline distT="0" distB="0" distL="0" distR="0" wp14:anchorId="192CE088">
-            <wp:extent cx="5074285" cy="1464310"/>
+            <wp:extent cx="5074920" cy="1464945"/>
             <wp:effectExtent l="0" t="0" r="0" b="0"/>
             <wp:docPr id="3" name="Diagram3"/>
             <wp:cNvGraphicFramePr/>
@@ -6895,7 +6900,7 @@
           <v:shape id="ole_rId11" style="width:77.25pt;height:48pt" o:ole="">
             <v:imagedata r:id="rId12" o:title=""/>
           </v:shape>
-          <o:OLEObject Type="Embed" ProgID="Excel.Sheet.12" ShapeID="ole_rId11" DrawAspect="Icon" ObjectID="_1864605211" r:id="rId11"/>
+          <o:OLEObject Type="Embed" ProgID="Excel.Sheet.12" ShapeID="ole_rId11" DrawAspect="Icon" ObjectID="_521225957" r:id="rId11"/>
         </w:object>
       </w:r>
     </w:p>
@@ -7320,7 +7325,7 @@
           <v:shape id="ole_rId13" style="width:78.75pt;height:49.5pt" o:ole="">
             <v:imagedata r:id="rId14" o:title=""/>
           </v:shape>
-          <o:OLEObject Type="Embed" ProgID="Excel.Sheet.12" ShapeID="ole_rId13" DrawAspect="Icon" ObjectID="_1603281065" r:id="rId13"/>
+          <o:OLEObject Type="Embed" ProgID="Excel.Sheet.12" ShapeID="ole_rId13" DrawAspect="Icon" ObjectID="_352826178" r:id="rId13"/>
         </w:object>
       </w:r>
     </w:p>
@@ -7455,7 +7460,7 @@
         <w:tblStyle w:val="TableGrid"/>
         <w:tblW w:w="9288" w:type="dxa"/>
         <w:jc w:val="left"/>
-        <w:tblInd w:w="989" w:type="dxa"/>
+        <w:tblInd w:w="988" w:type="dxa"/>
         <w:tblCellMar>
           <w:top w:w="0" w:type="dxa"/>
           <w:left w:w="108" w:type="dxa"/>
@@ -8493,9 +8498,9 @@
                   <wp:posOffset>1069975</wp:posOffset>
                 </wp:positionH>
                 <wp:positionV relativeFrom="paragraph">
-                  <wp:posOffset>46355</wp:posOffset>
+                  <wp:posOffset>45085</wp:posOffset>
                 </wp:positionV>
-                <wp:extent cx="229870" cy="227330"/>
+                <wp:extent cx="230505" cy="227965"/>
                 <wp:effectExtent l="0" t="0" r="0" b="0"/>
                 <wp:wrapNone/>
                 <wp:docPr id="4" name="Image1"/>
@@ -8506,7 +8511,7 @@
                       <wps:spPr>
                         <a:xfrm rot="18848400">
                           <a:off x="0" y="0"/>
-                          <a:ext cx="229320" cy="226800"/>
+                          <a:ext cx="230040" cy="227160"/>
                         </a:xfrm>
                         <a:custGeom>
                           <a:avLst/>
@@ -8734,7 +8739,7 @@
         <w:tblStyle w:val="TableGrid"/>
         <w:tblW w:w="9288" w:type="dxa"/>
         <w:jc w:val="left"/>
-        <w:tblInd w:w="989" w:type="dxa"/>
+        <w:tblInd w:w="988" w:type="dxa"/>
         <w:tblCellMar>
           <w:top w:w="0" w:type="dxa"/>
           <w:left w:w="108" w:type="dxa"/>
@@ -9201,7 +9206,7 @@
                 <wp:positionV relativeFrom="paragraph">
                   <wp:posOffset>43180</wp:posOffset>
                 </wp:positionV>
-                <wp:extent cx="5692775" cy="4702175"/>
+                <wp:extent cx="5693410" cy="4702175"/>
                 <wp:effectExtent l="0" t="0" r="0" b="0"/>
                 <wp:wrapSquare wrapText="bothSides"/>
                 <wp:docPr id="6" name="Frame1"/>
@@ -9212,7 +9217,7 @@
                       <wps:spPr>
                         <a:xfrm>
                           <a:off x="0" y="0"/>
-                          <a:ext cx="5692320" cy="4701600"/>
+                          <a:ext cx="5692680" cy="4701600"/>
                         </a:xfrm>
                         <a:prstGeom prst="rect">
                           <a:avLst/>
@@ -9692,12 +9697,12 @@
                               <w:pStyle w:val="FrameContents"/>
                               <w:spacing w:before="0" w:after="200"/>
                               <w:rPr>
-                                <w:color w:val="auto"/>
+                                <w:color w:val="000000"/>
                               </w:rPr>
                             </w:pPr>
                             <w:r>
                               <w:rPr>
-                                <w:color w:val="auto"/>
+                                <w:color w:val="000000"/>
                               </w:rPr>
                             </w:r>
                           </w:p>
@@ -9714,7 +9719,7 @@
           </mc:Choice>
           <mc:Fallback>
             <w:pict>
-              <v:rect id="shape_0" ID="Frame1" stroked="f" style="position:absolute;margin-left:27.9pt;margin-top:3.4pt;width:448.15pt;height:370.15pt;mso-position-horizontal:center;mso-position-horizontal-relative:margin">
+              <v:rect id="shape_0" ID="Frame1" stroked="f" style="position:absolute;margin-left:27.85pt;margin-top:3.4pt;width:448.2pt;height:370.15pt;mso-position-horizontal:center;mso-position-horizontal-relative:margin">
                 <w10:wrap type="none"/>
                 <v:fill o:detectmouseclick="t" on="false"/>
                 <v:stroke color="#3465a4" joinstyle="round" endcap="flat"/>
@@ -10182,12 +10187,12 @@
                         <w:pStyle w:val="FrameContents"/>
                         <w:spacing w:before="0" w:after="200"/>
                         <w:rPr>
-                          <w:color w:val="auto"/>
+                          <w:color w:val="000000"/>
                         </w:rPr>
                       </w:pPr>
                       <w:r>
                         <w:rPr>
-                          <w:color w:val="auto"/>
+                          <w:color w:val="000000"/>
                         </w:rPr>
                       </w:r>
                     </w:p>
@@ -10251,7 +10256,7 @@
         <w:tabs>
           <w:tab w:val="left" w:pos="0" w:leader="none"/>
         </w:tabs>
-        <w:overflowPunct w:val="false"/>
+        <w:overflowPunct w:val="true"/>
         <w:bidi w:val="0"/>
         <w:spacing w:lineRule="auto" w:line="240" w:before="0" w:after="200"/>
         <w:ind w:left="0" w:right="0" w:hanging="0"/>
@@ -10287,7 +10292,7 @@
         <w:tabs>
           <w:tab w:val="left" w:pos="0" w:leader="none"/>
         </w:tabs>
-        <w:overflowPunct w:val="false"/>
+        <w:overflowPunct w:val="true"/>
         <w:bidi w:val="0"/>
         <w:spacing w:lineRule="auto" w:line="240" w:before="0" w:after="200"/>
         <w:ind w:left="0" w:right="0" w:hanging="0"/>
@@ -10323,7 +10328,7 @@
         <w:tabs>
           <w:tab w:val="left" w:pos="0" w:leader="none"/>
         </w:tabs>
-        <w:overflowPunct w:val="false"/>
+        <w:overflowPunct w:val="true"/>
         <w:bidi w:val="0"/>
         <w:spacing w:lineRule="auto" w:line="240" w:before="0" w:after="200"/>
         <w:ind w:left="0" w:right="0" w:hanging="0"/>
@@ -10359,7 +10364,7 @@
         <w:tabs>
           <w:tab w:val="left" w:pos="0" w:leader="none"/>
         </w:tabs>
-        <w:overflowPunct w:val="false"/>
+        <w:overflowPunct w:val="true"/>
         <w:bidi w:val="0"/>
         <w:spacing w:lineRule="auto" w:line="240" w:before="0" w:after="200"/>
         <w:ind w:left="0" w:right="0" w:hanging="0"/>
@@ -10395,7 +10400,7 @@
         <w:tabs>
           <w:tab w:val="left" w:pos="0" w:leader="none"/>
         </w:tabs>
-        <w:overflowPunct w:val="false"/>
+        <w:overflowPunct w:val="true"/>
         <w:bidi w:val="0"/>
         <w:spacing w:lineRule="auto" w:line="240" w:before="0" w:after="200"/>
         <w:ind w:left="0" w:right="0" w:hanging="0"/>
@@ -10431,7 +10436,7 @@
         <w:tabs>
           <w:tab w:val="left" w:pos="0" w:leader="none"/>
         </w:tabs>
-        <w:overflowPunct w:val="false"/>
+        <w:overflowPunct w:val="true"/>
         <w:bidi w:val="0"/>
         <w:spacing w:lineRule="auto" w:line="240" w:before="0" w:after="200"/>
         <w:ind w:left="0" w:right="0" w:hanging="0"/>
@@ -10467,7 +10472,7 @@
         <w:tabs>
           <w:tab w:val="left" w:pos="0" w:leader="none"/>
         </w:tabs>
-        <w:overflowPunct w:val="false"/>
+        <w:overflowPunct w:val="true"/>
         <w:bidi w:val="0"/>
         <w:spacing w:lineRule="auto" w:line="240" w:before="0" w:after="200"/>
         <w:ind w:left="0" w:right="0" w:hanging="0"/>
@@ -10503,7 +10508,7 @@
         <w:tabs>
           <w:tab w:val="left" w:pos="0" w:leader="none"/>
         </w:tabs>
-        <w:overflowPunct w:val="false"/>
+        <w:overflowPunct w:val="true"/>
         <w:bidi w:val="0"/>
         <w:spacing w:lineRule="auto" w:line="240" w:before="0" w:after="200"/>
         <w:ind w:left="0" w:right="0" w:hanging="0"/>
@@ -10539,7 +10544,7 @@
         <w:tabs>
           <w:tab w:val="left" w:pos="0" w:leader="none"/>
         </w:tabs>
-        <w:overflowPunct w:val="false"/>
+        <w:overflowPunct w:val="true"/>
         <w:bidi w:val="0"/>
         <w:spacing w:lineRule="auto" w:line="240" w:before="0" w:after="200"/>
         <w:ind w:left="0" w:right="0" w:hanging="0"/>
@@ -10575,7 +10580,7 @@
         <w:tabs>
           <w:tab w:val="left" w:pos="0" w:leader="none"/>
         </w:tabs>
-        <w:overflowPunct w:val="false"/>
+        <w:overflowPunct w:val="true"/>
         <w:bidi w:val="0"/>
         <w:spacing w:lineRule="auto" w:line="240" w:before="0" w:after="200"/>
         <w:ind w:left="0" w:right="0" w:hanging="0"/>
@@ -10611,7 +10616,7 @@
         <w:tabs>
           <w:tab w:val="left" w:pos="0" w:leader="none"/>
         </w:tabs>
-        <w:overflowPunct w:val="false"/>
+        <w:overflowPunct w:val="true"/>
         <w:bidi w:val="0"/>
         <w:spacing w:lineRule="auto" w:line="240" w:before="0" w:after="200"/>
         <w:ind w:left="0" w:right="0" w:hanging="0"/>
@@ -10647,7 +10652,7 @@
         <w:tabs>
           <w:tab w:val="left" w:pos="0" w:leader="none"/>
         </w:tabs>
-        <w:overflowPunct w:val="false"/>
+        <w:overflowPunct w:val="true"/>
         <w:bidi w:val="0"/>
         <w:spacing w:lineRule="auto" w:line="240" w:before="0" w:after="200"/>
         <w:ind w:left="0" w:right="0" w:hanging="0"/>
@@ -10683,7 +10688,7 @@
         <w:tabs>
           <w:tab w:val="left" w:pos="0" w:leader="none"/>
         </w:tabs>
-        <w:overflowPunct w:val="false"/>
+        <w:overflowPunct w:val="true"/>
         <w:bidi w:val="0"/>
         <w:spacing w:lineRule="auto" w:line="240" w:before="0" w:after="200"/>
         <w:ind w:left="0" w:right="0" w:hanging="0"/>
@@ -10719,7 +10724,7 @@
         <w:tabs>
           <w:tab w:val="left" w:pos="0" w:leader="none"/>
         </w:tabs>
-        <w:overflowPunct w:val="false"/>
+        <w:overflowPunct w:val="true"/>
         <w:bidi w:val="0"/>
         <w:spacing w:lineRule="auto" w:line="240" w:before="0" w:after="200"/>
         <w:ind w:left="0" w:right="0" w:hanging="0"/>
@@ -10755,7 +10760,7 @@
         <w:tabs>
           <w:tab w:val="left" w:pos="0" w:leader="none"/>
         </w:tabs>
-        <w:overflowPunct w:val="false"/>
+        <w:overflowPunct w:val="true"/>
         <w:bidi w:val="0"/>
         <w:spacing w:lineRule="auto" w:line="240" w:before="0" w:after="200"/>
         <w:ind w:left="0" w:right="0" w:hanging="0"/>
@@ -10791,7 +10796,7 @@
         <w:tabs>
           <w:tab w:val="left" w:pos="0" w:leader="none"/>
         </w:tabs>
-        <w:overflowPunct w:val="false"/>
+        <w:overflowPunct w:val="true"/>
         <w:bidi w:val="0"/>
         <w:spacing w:lineRule="auto" w:line="240" w:before="0" w:after="200"/>
         <w:ind w:left="0" w:right="0" w:hanging="0"/>
@@ -10881,8 +10886,8 @@
           <w:rFonts w:ascii="Calibri" w:hAnsi="Calibri" w:asciiTheme="minorHAnsi" w:hAnsiTheme="minorHAnsi"/>
         </w:rPr>
       </w:pPr>
-      <w:bookmarkStart w:id="43" w:name="_Toc324424153"/>
-      <w:bookmarkStart w:id="44" w:name="_Toc365563179"/>
+      <w:bookmarkStart w:id="43" w:name="_Toc365563179"/>
+      <w:bookmarkStart w:id="44" w:name="_Toc324424153"/>
       <w:r>
         <w:rPr>
           <w:rFonts w:ascii="Calibri" w:hAnsi="Calibri" w:asciiTheme="minorHAnsi" w:hAnsiTheme="minorHAnsi"/>
@@ -11023,8 +11028,8 @@
           <w:rFonts w:ascii="Calibri" w:hAnsi="Calibri" w:asciiTheme="minorHAnsi" w:hAnsiTheme="minorHAnsi"/>
         </w:rPr>
       </w:pPr>
-      <w:bookmarkStart w:id="45" w:name="_Toc324424154"/>
-      <w:bookmarkStart w:id="46" w:name="_Toc365563180"/>
+      <w:bookmarkStart w:id="45" w:name="_Toc365563180"/>
+      <w:bookmarkStart w:id="46" w:name="_Toc324424154"/>
       <w:r>
         <w:rPr>
           <w:rFonts w:ascii="Calibri" w:hAnsi="Calibri" w:asciiTheme="minorHAnsi" w:hAnsiTheme="minorHAnsi"/>
@@ -11048,7 +11053,7 @@
         <w:rPr/>
         <w:drawing>
           <wp:inline distT="0" distB="0" distL="0" distR="0" wp14:anchorId="79C2DF8E">
-            <wp:extent cx="4813300" cy="1864360"/>
+            <wp:extent cx="4813935" cy="1864995"/>
             <wp:effectExtent l="0" t="0" r="0" b="0"/>
             <wp:docPr id="8" name="Diagram8"/>
             <wp:cNvGraphicFramePr/>
@@ -11181,8 +11186,8 @@
           <w:rFonts w:ascii="Calibri" w:hAnsi="Calibri" w:asciiTheme="minorHAnsi" w:hAnsiTheme="minorHAnsi"/>
         </w:rPr>
       </w:pPr>
-      <w:bookmarkStart w:id="47" w:name="_Toc324424155"/>
-      <w:bookmarkStart w:id="48" w:name="_Toc365563181"/>
+      <w:bookmarkStart w:id="47" w:name="_Toc365563181"/>
+      <w:bookmarkStart w:id="48" w:name="_Toc324424155"/>
       <w:r>
         <w:rPr>
           <w:rFonts w:ascii="Calibri" w:hAnsi="Calibri" w:asciiTheme="minorHAnsi" w:hAnsiTheme="minorHAnsi"/>
@@ -11202,7 +11207,7 @@
         <w:rPr/>
         <w:drawing>
           <wp:inline distT="0" distB="0" distL="0" distR="0" wp14:anchorId="65DE63C9">
-            <wp:extent cx="5317490" cy="1814195"/>
+            <wp:extent cx="5318125" cy="1814830"/>
             <wp:effectExtent l="0" t="0" r="0" b="0"/>
             <wp:docPr id="9" name="Diagram9"/>
             <wp:cNvGraphicFramePr/>
@@ -11449,9 +11454,9 @@
       </w:tblPr>
       <w:tblGrid>
         <w:gridCol w:w="3454"/>
-        <w:gridCol w:w="1108"/>
+        <w:gridCol w:w="1107"/>
         <w:gridCol w:w="1197"/>
-        <w:gridCol w:w="3510"/>
+        <w:gridCol w:w="3511"/>
       </w:tblGrid>
       <w:tr>
         <w:trPr>
@@ -11488,7 +11493,7 @@
         </w:tc>
         <w:tc>
           <w:tcPr>
-            <w:tcW w:w="1108" w:type="dxa"/>
+            <w:tcW w:w="1107" w:type="dxa"/>
             <w:tcBorders>
               <w:top w:val="single" w:sz="12" w:space="0" w:color="000000"/>
               <w:left w:val="single" w:sz="6" w:space="0" w:color="000000"/>
@@ -11544,7 +11549,7 @@
         </w:tc>
         <w:tc>
           <w:tcPr>
-            <w:tcW w:w="3510" w:type="dxa"/>
+            <w:tcW w:w="3511" w:type="dxa"/>
             <w:tcBorders>
               <w:top w:val="single" w:sz="12" w:space="0" w:color="000000"/>
               <w:left w:val="single" w:sz="6" w:space="0" w:color="000000"/>
@@ -11620,7 +11625,7 @@
         </w:tc>
         <w:tc>
           <w:tcPr>
-            <w:tcW w:w="1108" w:type="dxa"/>
+            <w:tcW w:w="1107" w:type="dxa"/>
             <w:tcBorders>
               <w:top w:val="single" w:sz="6" w:space="0" w:color="000000"/>
               <w:left w:val="single" w:sz="6" w:space="0" w:color="000000"/>
@@ -11676,7 +11681,7 @@
         </w:tc>
         <w:tc>
           <w:tcPr>
-            <w:tcW w:w="3510" w:type="dxa"/>
+            <w:tcW w:w="3511" w:type="dxa"/>
             <w:tcBorders>
               <w:top w:val="single" w:sz="6" w:space="0" w:color="000000"/>
               <w:left w:val="single" w:sz="6" w:space="0" w:color="000000"/>
@@ -11786,7 +11791,7 @@
         </w:tc>
         <w:tc>
           <w:tcPr>
-            <w:tcW w:w="1108" w:type="dxa"/>
+            <w:tcW w:w="1107" w:type="dxa"/>
             <w:tcBorders>
               <w:top w:val="single" w:sz="6" w:space="0" w:color="000000"/>
               <w:left w:val="single" w:sz="6" w:space="0" w:color="000000"/>
@@ -11842,7 +11847,7 @@
         </w:tc>
         <w:tc>
           <w:tcPr>
-            <w:tcW w:w="3510" w:type="dxa"/>
+            <w:tcW w:w="3511" w:type="dxa"/>
             <w:tcBorders>
               <w:top w:val="single" w:sz="6" w:space="0" w:color="000000"/>
               <w:left w:val="single" w:sz="6" w:space="0" w:color="000000"/>
@@ -11942,7 +11947,7 @@
         </w:tc>
         <w:tc>
           <w:tcPr>
-            <w:tcW w:w="1108" w:type="dxa"/>
+            <w:tcW w:w="1107" w:type="dxa"/>
             <w:tcBorders>
               <w:top w:val="single" w:sz="6" w:space="0" w:color="000000"/>
               <w:left w:val="single" w:sz="6" w:space="0" w:color="000000"/>
@@ -11998,7 +12003,7 @@
         </w:tc>
         <w:tc>
           <w:tcPr>
-            <w:tcW w:w="3510" w:type="dxa"/>
+            <w:tcW w:w="3511" w:type="dxa"/>
             <w:tcBorders>
               <w:top w:val="single" w:sz="6" w:space="0" w:color="000000"/>
               <w:left w:val="single" w:sz="6" w:space="0" w:color="000000"/>
@@ -12085,7 +12090,7 @@
         </w:tc>
         <w:tc>
           <w:tcPr>
-            <w:tcW w:w="1108" w:type="dxa"/>
+            <w:tcW w:w="1107" w:type="dxa"/>
             <w:tcBorders>
               <w:top w:val="single" w:sz="6" w:space="0" w:color="000000"/>
               <w:left w:val="single" w:sz="6" w:space="0" w:color="000000"/>
@@ -12141,7 +12146,7 @@
         </w:tc>
         <w:tc>
           <w:tcPr>
-            <w:tcW w:w="3510" w:type="dxa"/>
+            <w:tcW w:w="3511" w:type="dxa"/>
             <w:tcBorders>
               <w:top w:val="single" w:sz="6" w:space="0" w:color="000000"/>
               <w:left w:val="single" w:sz="6" w:space="0" w:color="000000"/>
@@ -12198,7 +12203,7 @@
         </w:tc>
         <w:tc>
           <w:tcPr>
-            <w:tcW w:w="1108" w:type="dxa"/>
+            <w:tcW w:w="1107" w:type="dxa"/>
             <w:tcBorders>
               <w:top w:val="single" w:sz="6" w:space="0" w:color="000000"/>
               <w:left w:val="single" w:sz="6" w:space="0" w:color="000000"/>
@@ -12254,7 +12259,7 @@
         </w:tc>
         <w:tc>
           <w:tcPr>
-            <w:tcW w:w="3510" w:type="dxa"/>
+            <w:tcW w:w="3511" w:type="dxa"/>
             <w:tcBorders>
               <w:top w:val="single" w:sz="6" w:space="0" w:color="000000"/>
               <w:left w:val="single" w:sz="6" w:space="0" w:color="000000"/>
@@ -12311,7 +12316,7 @@
         </w:tc>
         <w:tc>
           <w:tcPr>
-            <w:tcW w:w="1108" w:type="dxa"/>
+            <w:tcW w:w="1107" w:type="dxa"/>
             <w:tcBorders>
               <w:top w:val="single" w:sz="6" w:space="0" w:color="000000"/>
               <w:left w:val="single" w:sz="6" w:space="0" w:color="000000"/>
@@ -12367,7 +12372,7 @@
         </w:tc>
         <w:tc>
           <w:tcPr>
-            <w:tcW w:w="3510" w:type="dxa"/>
+            <w:tcW w:w="3511" w:type="dxa"/>
             <w:tcBorders>
               <w:top w:val="single" w:sz="6" w:space="0" w:color="000000"/>
               <w:left w:val="single" w:sz="6" w:space="0" w:color="000000"/>
@@ -12424,7 +12429,7 @@
         </w:tc>
         <w:tc>
           <w:tcPr>
-            <w:tcW w:w="1108" w:type="dxa"/>
+            <w:tcW w:w="1107" w:type="dxa"/>
             <w:tcBorders>
               <w:top w:val="single" w:sz="6" w:space="0" w:color="000000"/>
               <w:left w:val="single" w:sz="6" w:space="0" w:color="000000"/>
@@ -12480,7 +12485,7 @@
         </w:tc>
         <w:tc>
           <w:tcPr>
-            <w:tcW w:w="3510" w:type="dxa"/>
+            <w:tcW w:w="3511" w:type="dxa"/>
             <w:tcBorders>
               <w:top w:val="single" w:sz="6" w:space="0" w:color="000000"/>
               <w:left w:val="single" w:sz="6" w:space="0" w:color="000000"/>
@@ -13616,8 +13621,8 @@
         </w:numPr>
         <w:rPr/>
       </w:pPr>
-      <w:bookmarkStart w:id="52" w:name="_Toc336333039"/>
-      <w:bookmarkStart w:id="53" w:name="_Toc365563185"/>
+      <w:bookmarkStart w:id="52" w:name="_Toc365563185"/>
+      <w:bookmarkStart w:id="53" w:name="_Toc336333039"/>
       <w:r>
         <w:rPr/>
         <w:t>Project Management</w:t>
@@ -13768,8 +13773,8 @@
         </w:numPr>
         <w:rPr/>
       </w:pPr>
-      <w:bookmarkStart w:id="56" w:name="_Toc336333041"/>
-      <w:bookmarkStart w:id="57" w:name="_Toc365563187"/>
+      <w:bookmarkStart w:id="56" w:name="_Toc365563187"/>
+      <w:bookmarkStart w:id="57" w:name="_Toc336333041"/>
       <w:r>
         <w:rPr/>
         <w:t>Test Team</w:t>
@@ -13921,8 +13926,8 @@
         </w:numPr>
         <w:rPr/>
       </w:pPr>
-      <w:bookmarkStart w:id="60" w:name="_Toc336333043"/>
-      <w:bookmarkStart w:id="61" w:name="_Toc365563189"/>
+      <w:bookmarkStart w:id="60" w:name="_Toc365563189"/>
+      <w:bookmarkStart w:id="61" w:name="_Toc336333043"/>
       <w:r>
         <w:rPr/>
         <w:t>Development Team</w:t>
@@ -14189,7 +14194,7 @@
         <w:tblStyle w:val="TableGrid"/>
         <w:tblW w:w="9306" w:type="dxa"/>
         <w:jc w:val="left"/>
-        <w:tblInd w:w="989" w:type="dxa"/>
+        <w:tblInd w:w="988" w:type="dxa"/>
         <w:tblCellMar>
           <w:top w:w="0" w:type="dxa"/>
           <w:left w:w="108" w:type="dxa"/>
@@ -14424,7 +14429,7 @@
         <w:tblStyle w:val="TableGrid"/>
         <w:tblW w:w="9306" w:type="dxa"/>
         <w:jc w:val="left"/>
-        <w:tblInd w:w="989" w:type="dxa"/>
+        <w:tblInd w:w="988" w:type="dxa"/>
         <w:tblCellMar>
           <w:top w:w="0" w:type="dxa"/>
           <w:left w:w="108" w:type="dxa"/>
@@ -14855,7 +14860,7 @@
       </w:tblBorders>
       <w:tblCellMar>
         <w:top w:w="72" w:type="dxa"/>
-        <w:left w:w="91" w:type="dxa"/>
+        <w:left w:w="90" w:type="dxa"/>
         <w:bottom w:w="72" w:type="dxa"/>
         <w:right w:w="115" w:type="dxa"/>
       </w:tblCellMar>
@@ -14945,9 +14950,11 @@
       </w:rPr>
     </w:pPr>
     <w:r>
-      <w:rPr/>
+      <w:rPr>
+        <w:lang w:val="en-IN"/>
+      </w:rPr>
       <w:drawing>
-        <wp:anchor behindDoc="0" distT="0" distB="0" distL="0" distR="0" simplePos="0" locked="0" layoutInCell="1" allowOverlap="1" relativeHeight="14">
+        <wp:anchor behindDoc="1" distT="0" distB="0" distL="0" distR="0" simplePos="0" locked="0" layoutInCell="1" allowOverlap="1" relativeHeight="5">
           <wp:simplePos x="0" y="0"/>
           <wp:positionH relativeFrom="column">
             <wp:posOffset>3626485</wp:posOffset>
@@ -19755,6 +19762,1101 @@
   </w:style>
   <w:style w:type="character" w:styleId="ListLabel224">
     <w:name w:val="ListLabel 224"/>
+    <w:qFormat/>
+    <w:rPr>
+      <w:b/>
+      <w:lang w:val="en-IN"/>
+    </w:rPr>
+  </w:style>
+  <w:style w:type="character" w:styleId="ListLabel225">
+    <w:name w:val="ListLabel 225"/>
+    <w:qFormat/>
+    <w:rPr>
+      <w:rFonts w:cs="Symbol"/>
+    </w:rPr>
+  </w:style>
+  <w:style w:type="character" w:styleId="ListLabel226">
+    <w:name w:val="ListLabel 226"/>
+    <w:qFormat/>
+    <w:rPr>
+      <w:rFonts w:cs="Courier New"/>
+    </w:rPr>
+  </w:style>
+  <w:style w:type="character" w:styleId="ListLabel227">
+    <w:name w:val="ListLabel 227"/>
+    <w:qFormat/>
+    <w:rPr>
+      <w:rFonts w:cs="Wingdings"/>
+    </w:rPr>
+  </w:style>
+  <w:style w:type="character" w:styleId="ListLabel228">
+    <w:name w:val="ListLabel 228"/>
+    <w:qFormat/>
+    <w:rPr>
+      <w:rFonts w:cs="Symbol"/>
+    </w:rPr>
+  </w:style>
+  <w:style w:type="character" w:styleId="ListLabel229">
+    <w:name w:val="ListLabel 229"/>
+    <w:qFormat/>
+    <w:rPr>
+      <w:rFonts w:cs="Courier New"/>
+    </w:rPr>
+  </w:style>
+  <w:style w:type="character" w:styleId="ListLabel230">
+    <w:name w:val="ListLabel 230"/>
+    <w:qFormat/>
+    <w:rPr>
+      <w:rFonts w:cs="Wingdings"/>
+    </w:rPr>
+  </w:style>
+  <w:style w:type="character" w:styleId="ListLabel231">
+    <w:name w:val="ListLabel 231"/>
+    <w:qFormat/>
+    <w:rPr>
+      <w:rFonts w:cs="Symbol"/>
+    </w:rPr>
+  </w:style>
+  <w:style w:type="character" w:styleId="ListLabel232">
+    <w:name w:val="ListLabel 232"/>
+    <w:qFormat/>
+    <w:rPr>
+      <w:rFonts w:cs="Courier New"/>
+    </w:rPr>
+  </w:style>
+  <w:style w:type="character" w:styleId="ListLabel233">
+    <w:name w:val="ListLabel 233"/>
+    <w:qFormat/>
+    <w:rPr>
+      <w:rFonts w:cs="Wingdings"/>
+    </w:rPr>
+  </w:style>
+  <w:style w:type="character" w:styleId="ListLabel234">
+    <w:name w:val="ListLabel 234"/>
+    <w:qFormat/>
+    <w:rPr>
+      <w:rFonts w:cs="Symbol"/>
+    </w:rPr>
+  </w:style>
+  <w:style w:type="character" w:styleId="ListLabel235">
+    <w:name w:val="ListLabel 235"/>
+    <w:qFormat/>
+    <w:rPr>
+      <w:rFonts w:cs="Courier New"/>
+    </w:rPr>
+  </w:style>
+  <w:style w:type="character" w:styleId="ListLabel236">
+    <w:name w:val="ListLabel 236"/>
+    <w:qFormat/>
+    <w:rPr>
+      <w:rFonts w:cs="Wingdings"/>
+    </w:rPr>
+  </w:style>
+  <w:style w:type="character" w:styleId="ListLabel237">
+    <w:name w:val="ListLabel 237"/>
+    <w:qFormat/>
+    <w:rPr>
+      <w:rFonts w:cs="Symbol"/>
+    </w:rPr>
+  </w:style>
+  <w:style w:type="character" w:styleId="ListLabel238">
+    <w:name w:val="ListLabel 238"/>
+    <w:qFormat/>
+    <w:rPr>
+      <w:rFonts w:cs="Courier New"/>
+    </w:rPr>
+  </w:style>
+  <w:style w:type="character" w:styleId="ListLabel239">
+    <w:name w:val="ListLabel 239"/>
+    <w:qFormat/>
+    <w:rPr>
+      <w:rFonts w:cs="Wingdings"/>
+    </w:rPr>
+  </w:style>
+  <w:style w:type="character" w:styleId="ListLabel240">
+    <w:name w:val="ListLabel 240"/>
+    <w:qFormat/>
+    <w:rPr>
+      <w:rFonts w:cs="Symbol"/>
+    </w:rPr>
+  </w:style>
+  <w:style w:type="character" w:styleId="ListLabel241">
+    <w:name w:val="ListLabel 241"/>
+    <w:qFormat/>
+    <w:rPr>
+      <w:rFonts w:cs="Courier New"/>
+    </w:rPr>
+  </w:style>
+  <w:style w:type="character" w:styleId="ListLabel242">
+    <w:name w:val="ListLabel 242"/>
+    <w:qFormat/>
+    <w:rPr>
+      <w:rFonts w:cs="Wingdings"/>
+    </w:rPr>
+  </w:style>
+  <w:style w:type="character" w:styleId="ListLabel243">
+    <w:name w:val="ListLabel 243"/>
+    <w:qFormat/>
+    <w:rPr>
+      <w:rFonts w:cs="Symbol"/>
+    </w:rPr>
+  </w:style>
+  <w:style w:type="character" w:styleId="ListLabel244">
+    <w:name w:val="ListLabel 244"/>
+    <w:qFormat/>
+    <w:rPr>
+      <w:rFonts w:cs="Courier New"/>
+    </w:rPr>
+  </w:style>
+  <w:style w:type="character" w:styleId="ListLabel245">
+    <w:name w:val="ListLabel 245"/>
+    <w:qFormat/>
+    <w:rPr>
+      <w:rFonts w:cs="Wingdings"/>
+    </w:rPr>
+  </w:style>
+  <w:style w:type="character" w:styleId="ListLabel246">
+    <w:name w:val="ListLabel 246"/>
+    <w:qFormat/>
+    <w:rPr>
+      <w:rFonts w:cs="Symbol"/>
+    </w:rPr>
+  </w:style>
+  <w:style w:type="character" w:styleId="ListLabel247">
+    <w:name w:val="ListLabel 247"/>
+    <w:qFormat/>
+    <w:rPr>
+      <w:rFonts w:cs="Courier New"/>
+    </w:rPr>
+  </w:style>
+  <w:style w:type="character" w:styleId="ListLabel248">
+    <w:name w:val="ListLabel 248"/>
+    <w:qFormat/>
+    <w:rPr>
+      <w:rFonts w:cs="Wingdings"/>
+    </w:rPr>
+  </w:style>
+  <w:style w:type="character" w:styleId="ListLabel249">
+    <w:name w:val="ListLabel 249"/>
+    <w:qFormat/>
+    <w:rPr>
+      <w:rFonts w:cs="Symbol"/>
+    </w:rPr>
+  </w:style>
+  <w:style w:type="character" w:styleId="ListLabel250">
+    <w:name w:val="ListLabel 250"/>
+    <w:qFormat/>
+    <w:rPr>
+      <w:rFonts w:cs="Courier New"/>
+    </w:rPr>
+  </w:style>
+  <w:style w:type="character" w:styleId="ListLabel251">
+    <w:name w:val="ListLabel 251"/>
+    <w:qFormat/>
+    <w:rPr>
+      <w:rFonts w:cs="Wingdings"/>
+    </w:rPr>
+  </w:style>
+  <w:style w:type="character" w:styleId="ListLabel252">
+    <w:name w:val="ListLabel 252"/>
+    <w:qFormat/>
+    <w:rPr>
+      <w:rFonts w:cs="Symbol"/>
+    </w:rPr>
+  </w:style>
+  <w:style w:type="character" w:styleId="ListLabel253">
+    <w:name w:val="ListLabel 253"/>
+    <w:qFormat/>
+    <w:rPr>
+      <w:rFonts w:cs="Courier New"/>
+    </w:rPr>
+  </w:style>
+  <w:style w:type="character" w:styleId="ListLabel254">
+    <w:name w:val="ListLabel 254"/>
+    <w:qFormat/>
+    <w:rPr>
+      <w:rFonts w:cs="Wingdings"/>
+    </w:rPr>
+  </w:style>
+  <w:style w:type="character" w:styleId="ListLabel255">
+    <w:name w:val="ListLabel 255"/>
+    <w:qFormat/>
+    <w:rPr>
+      <w:rFonts w:cs="Symbol"/>
+    </w:rPr>
+  </w:style>
+  <w:style w:type="character" w:styleId="ListLabel256">
+    <w:name w:val="ListLabel 256"/>
+    <w:qFormat/>
+    <w:rPr>
+      <w:rFonts w:cs="Courier New"/>
+    </w:rPr>
+  </w:style>
+  <w:style w:type="character" w:styleId="ListLabel257">
+    <w:name w:val="ListLabel 257"/>
+    <w:qFormat/>
+    <w:rPr>
+      <w:rFonts w:cs="Wingdings"/>
+    </w:rPr>
+  </w:style>
+  <w:style w:type="character" w:styleId="ListLabel258">
+    <w:name w:val="ListLabel 258"/>
+    <w:qFormat/>
+    <w:rPr>
+      <w:rFonts w:cs="Symbol"/>
+    </w:rPr>
+  </w:style>
+  <w:style w:type="character" w:styleId="ListLabel259">
+    <w:name w:val="ListLabel 259"/>
+    <w:qFormat/>
+    <w:rPr>
+      <w:rFonts w:cs="Courier New"/>
+    </w:rPr>
+  </w:style>
+  <w:style w:type="character" w:styleId="ListLabel260">
+    <w:name w:val="ListLabel 260"/>
+    <w:qFormat/>
+    <w:rPr>
+      <w:rFonts w:cs="Wingdings"/>
+    </w:rPr>
+  </w:style>
+  <w:style w:type="character" w:styleId="ListLabel261">
+    <w:name w:val="ListLabel 261"/>
+    <w:qFormat/>
+    <w:rPr>
+      <w:rFonts w:cs="Symbol"/>
+    </w:rPr>
+  </w:style>
+  <w:style w:type="character" w:styleId="ListLabel262">
+    <w:name w:val="ListLabel 262"/>
+    <w:qFormat/>
+    <w:rPr>
+      <w:rFonts w:cs="Courier New"/>
+    </w:rPr>
+  </w:style>
+  <w:style w:type="character" w:styleId="ListLabel263">
+    <w:name w:val="ListLabel 263"/>
+    <w:qFormat/>
+    <w:rPr>
+      <w:rFonts w:cs="Wingdings"/>
+    </w:rPr>
+  </w:style>
+  <w:style w:type="character" w:styleId="ListLabel264">
+    <w:name w:val="ListLabel 264"/>
+    <w:qFormat/>
+    <w:rPr>
+      <w:rFonts w:cs="Symbol"/>
+    </w:rPr>
+  </w:style>
+  <w:style w:type="character" w:styleId="ListLabel265">
+    <w:name w:val="ListLabel 265"/>
+    <w:qFormat/>
+    <w:rPr>
+      <w:rFonts w:cs="Courier New"/>
+    </w:rPr>
+  </w:style>
+  <w:style w:type="character" w:styleId="ListLabel266">
+    <w:name w:val="ListLabel 266"/>
+    <w:qFormat/>
+    <w:rPr>
+      <w:rFonts w:cs="Wingdings"/>
+    </w:rPr>
+  </w:style>
+  <w:style w:type="character" w:styleId="ListLabel267">
+    <w:name w:val="ListLabel 267"/>
+    <w:qFormat/>
+    <w:rPr>
+      <w:rFonts w:cs="Symbol"/>
+    </w:rPr>
+  </w:style>
+  <w:style w:type="character" w:styleId="ListLabel268">
+    <w:name w:val="ListLabel 268"/>
+    <w:qFormat/>
+    <w:rPr>
+      <w:rFonts w:cs="Courier New"/>
+    </w:rPr>
+  </w:style>
+  <w:style w:type="character" w:styleId="ListLabel269">
+    <w:name w:val="ListLabel 269"/>
+    <w:qFormat/>
+    <w:rPr>
+      <w:rFonts w:cs="Wingdings"/>
+    </w:rPr>
+  </w:style>
+  <w:style w:type="character" w:styleId="ListLabel270">
+    <w:name w:val="ListLabel 270"/>
+    <w:qFormat/>
+    <w:rPr>
+      <w:rFonts w:cs="Symbol"/>
+    </w:rPr>
+  </w:style>
+  <w:style w:type="character" w:styleId="ListLabel271">
+    <w:name w:val="ListLabel 271"/>
+    <w:qFormat/>
+    <w:rPr>
+      <w:rFonts w:cs="Courier New"/>
+    </w:rPr>
+  </w:style>
+  <w:style w:type="character" w:styleId="ListLabel272">
+    <w:name w:val="ListLabel 272"/>
+    <w:qFormat/>
+    <w:rPr>
+      <w:rFonts w:cs="Wingdings"/>
+    </w:rPr>
+  </w:style>
+  <w:style w:type="character" w:styleId="ListLabel273">
+    <w:name w:val="ListLabel 273"/>
+    <w:qFormat/>
+    <w:rPr>
+      <w:rFonts w:cs="Symbol"/>
+    </w:rPr>
+  </w:style>
+  <w:style w:type="character" w:styleId="ListLabel274">
+    <w:name w:val="ListLabel 274"/>
+    <w:qFormat/>
+    <w:rPr>
+      <w:rFonts w:cs="Courier New"/>
+    </w:rPr>
+  </w:style>
+  <w:style w:type="character" w:styleId="ListLabel275">
+    <w:name w:val="ListLabel 275"/>
+    <w:qFormat/>
+    <w:rPr>
+      <w:rFonts w:cs="Wingdings"/>
+    </w:rPr>
+  </w:style>
+  <w:style w:type="character" w:styleId="ListLabel276">
+    <w:name w:val="ListLabel 276"/>
+    <w:qFormat/>
+    <w:rPr>
+      <w:rFonts w:cs="Symbol"/>
+    </w:rPr>
+  </w:style>
+  <w:style w:type="character" w:styleId="ListLabel277">
+    <w:name w:val="ListLabel 277"/>
+    <w:qFormat/>
+    <w:rPr>
+      <w:rFonts w:cs="Courier New"/>
+    </w:rPr>
+  </w:style>
+  <w:style w:type="character" w:styleId="ListLabel278">
+    <w:name w:val="ListLabel 278"/>
+    <w:qFormat/>
+    <w:rPr>
+      <w:rFonts w:cs="Wingdings"/>
+    </w:rPr>
+  </w:style>
+  <w:style w:type="character" w:styleId="ListLabel279">
+    <w:name w:val="ListLabel 279"/>
+    <w:qFormat/>
+    <w:rPr>
+      <w:rFonts w:cs="Symbol"/>
+    </w:rPr>
+  </w:style>
+  <w:style w:type="character" w:styleId="ListLabel280">
+    <w:name w:val="ListLabel 280"/>
+    <w:qFormat/>
+    <w:rPr>
+      <w:rFonts w:cs="Courier New"/>
+    </w:rPr>
+  </w:style>
+  <w:style w:type="character" w:styleId="ListLabel281">
+    <w:name w:val="ListLabel 281"/>
+    <w:qFormat/>
+    <w:rPr>
+      <w:rFonts w:cs="Wingdings"/>
+    </w:rPr>
+  </w:style>
+  <w:style w:type="character" w:styleId="ListLabel282">
+    <w:name w:val="ListLabel 282"/>
+    <w:qFormat/>
+    <w:rPr>
+      <w:rFonts w:cs="Symbol"/>
+    </w:rPr>
+  </w:style>
+  <w:style w:type="character" w:styleId="ListLabel283">
+    <w:name w:val="ListLabel 283"/>
+    <w:qFormat/>
+    <w:rPr>
+      <w:rFonts w:cs="Courier New"/>
+    </w:rPr>
+  </w:style>
+  <w:style w:type="character" w:styleId="ListLabel284">
+    <w:name w:val="ListLabel 284"/>
+    <w:qFormat/>
+    <w:rPr>
+      <w:rFonts w:cs="Wingdings"/>
+    </w:rPr>
+  </w:style>
+  <w:style w:type="character" w:styleId="ListLabel285">
+    <w:name w:val="ListLabel 285"/>
+    <w:qFormat/>
+    <w:rPr>
+      <w:rFonts w:cs="Symbol"/>
+    </w:rPr>
+  </w:style>
+  <w:style w:type="character" w:styleId="ListLabel286">
+    <w:name w:val="ListLabel 286"/>
+    <w:qFormat/>
+    <w:rPr>
+      <w:rFonts w:cs="Courier New"/>
+    </w:rPr>
+  </w:style>
+  <w:style w:type="character" w:styleId="ListLabel287">
+    <w:name w:val="ListLabel 287"/>
+    <w:qFormat/>
+    <w:rPr>
+      <w:rFonts w:cs="Wingdings"/>
+    </w:rPr>
+  </w:style>
+  <w:style w:type="character" w:styleId="ListLabel288">
+    <w:name w:val="ListLabel 288"/>
+    <w:qFormat/>
+    <w:rPr>
+      <w:rFonts w:cs="Symbol"/>
+    </w:rPr>
+  </w:style>
+  <w:style w:type="character" w:styleId="ListLabel289">
+    <w:name w:val="ListLabel 289"/>
+    <w:qFormat/>
+    <w:rPr>
+      <w:rFonts w:cs="Courier New"/>
+    </w:rPr>
+  </w:style>
+  <w:style w:type="character" w:styleId="ListLabel290">
+    <w:name w:val="ListLabel 290"/>
+    <w:qFormat/>
+    <w:rPr>
+      <w:rFonts w:cs="Wingdings"/>
+    </w:rPr>
+  </w:style>
+  <w:style w:type="character" w:styleId="ListLabel291">
+    <w:name w:val="ListLabel 291"/>
+    <w:qFormat/>
+    <w:rPr>
+      <w:rFonts w:cs="Symbol"/>
+    </w:rPr>
+  </w:style>
+  <w:style w:type="character" w:styleId="ListLabel292">
+    <w:name w:val="ListLabel 292"/>
+    <w:qFormat/>
+    <w:rPr>
+      <w:rFonts w:cs="Courier New"/>
+    </w:rPr>
+  </w:style>
+  <w:style w:type="character" w:styleId="ListLabel293">
+    <w:name w:val="ListLabel 293"/>
+    <w:qFormat/>
+    <w:rPr>
+      <w:rFonts w:cs="Wingdings"/>
+    </w:rPr>
+  </w:style>
+  <w:style w:type="character" w:styleId="ListLabel294">
+    <w:name w:val="ListLabel 294"/>
+    <w:qFormat/>
+    <w:rPr>
+      <w:rFonts w:cs="Symbol"/>
+    </w:rPr>
+  </w:style>
+  <w:style w:type="character" w:styleId="ListLabel295">
+    <w:name w:val="ListLabel 295"/>
+    <w:qFormat/>
+    <w:rPr>
+      <w:rFonts w:cs="Courier New"/>
+    </w:rPr>
+  </w:style>
+  <w:style w:type="character" w:styleId="ListLabel296">
+    <w:name w:val="ListLabel 296"/>
+    <w:qFormat/>
+    <w:rPr>
+      <w:rFonts w:cs="Wingdings"/>
+    </w:rPr>
+  </w:style>
+  <w:style w:type="character" w:styleId="ListLabel297">
+    <w:name w:val="ListLabel 297"/>
+    <w:qFormat/>
+    <w:rPr>
+      <w:rFonts w:cs="Symbol"/>
+      <w:b/>
+    </w:rPr>
+  </w:style>
+  <w:style w:type="character" w:styleId="ListLabel298">
+    <w:name w:val="ListLabel 298"/>
+    <w:qFormat/>
+    <w:rPr>
+      <w:rFonts w:cs="Courier New"/>
+    </w:rPr>
+  </w:style>
+  <w:style w:type="character" w:styleId="ListLabel299">
+    <w:name w:val="ListLabel 299"/>
+    <w:qFormat/>
+    <w:rPr>
+      <w:rFonts w:cs="Wingdings"/>
+    </w:rPr>
+  </w:style>
+  <w:style w:type="character" w:styleId="ListLabel300">
+    <w:name w:val="ListLabel 300"/>
+    <w:qFormat/>
+    <w:rPr>
+      <w:rFonts w:cs="Symbol"/>
+    </w:rPr>
+  </w:style>
+  <w:style w:type="character" w:styleId="ListLabel301">
+    <w:name w:val="ListLabel 301"/>
+    <w:qFormat/>
+    <w:rPr>
+      <w:rFonts w:cs="Courier New"/>
+    </w:rPr>
+  </w:style>
+  <w:style w:type="character" w:styleId="ListLabel302">
+    <w:name w:val="ListLabel 302"/>
+    <w:qFormat/>
+    <w:rPr>
+      <w:rFonts w:cs="Wingdings"/>
+    </w:rPr>
+  </w:style>
+  <w:style w:type="character" w:styleId="ListLabel303">
+    <w:name w:val="ListLabel 303"/>
+    <w:qFormat/>
+    <w:rPr>
+      <w:rFonts w:cs="Symbol"/>
+    </w:rPr>
+  </w:style>
+  <w:style w:type="character" w:styleId="ListLabel304">
+    <w:name w:val="ListLabel 304"/>
+    <w:qFormat/>
+    <w:rPr>
+      <w:rFonts w:cs="Courier New"/>
+    </w:rPr>
+  </w:style>
+  <w:style w:type="character" w:styleId="ListLabel305">
+    <w:name w:val="ListLabel 305"/>
+    <w:qFormat/>
+    <w:rPr>
+      <w:rFonts w:cs="Wingdings"/>
+    </w:rPr>
+  </w:style>
+  <w:style w:type="character" w:styleId="ListLabel306">
+    <w:name w:val="ListLabel 306"/>
+    <w:qFormat/>
+    <w:rPr>
+      <w:rFonts w:cs="Symbol"/>
+    </w:rPr>
+  </w:style>
+  <w:style w:type="character" w:styleId="ListLabel307">
+    <w:name w:val="ListLabel 307"/>
+    <w:qFormat/>
+    <w:rPr>
+      <w:rFonts w:cs="Courier New"/>
+    </w:rPr>
+  </w:style>
+  <w:style w:type="character" w:styleId="ListLabel308">
+    <w:name w:val="ListLabel 308"/>
+    <w:qFormat/>
+    <w:rPr>
+      <w:rFonts w:cs="Wingdings"/>
+    </w:rPr>
+  </w:style>
+  <w:style w:type="character" w:styleId="ListLabel309">
+    <w:name w:val="ListLabel 309"/>
+    <w:qFormat/>
+    <w:rPr>
+      <w:rFonts w:cs="Symbol"/>
+    </w:rPr>
+  </w:style>
+  <w:style w:type="character" w:styleId="ListLabel310">
+    <w:name w:val="ListLabel 310"/>
+    <w:qFormat/>
+    <w:rPr>
+      <w:rFonts w:cs="Courier New"/>
+    </w:rPr>
+  </w:style>
+  <w:style w:type="character" w:styleId="ListLabel311">
+    <w:name w:val="ListLabel 311"/>
+    <w:qFormat/>
+    <w:rPr>
+      <w:rFonts w:cs="Wingdings"/>
+    </w:rPr>
+  </w:style>
+  <w:style w:type="character" w:styleId="ListLabel312">
+    <w:name w:val="ListLabel 312"/>
+    <w:qFormat/>
+    <w:rPr>
+      <w:rFonts w:cs="Symbol"/>
+    </w:rPr>
+  </w:style>
+  <w:style w:type="character" w:styleId="ListLabel313">
+    <w:name w:val="ListLabel 313"/>
+    <w:qFormat/>
+    <w:rPr>
+      <w:rFonts w:cs="Courier New"/>
+    </w:rPr>
+  </w:style>
+  <w:style w:type="character" w:styleId="ListLabel314">
+    <w:name w:val="ListLabel 314"/>
+    <w:qFormat/>
+    <w:rPr>
+      <w:rFonts w:cs="Wingdings"/>
+    </w:rPr>
+  </w:style>
+  <w:style w:type="character" w:styleId="ListLabel315">
+    <w:name w:val="ListLabel 315"/>
+    <w:qFormat/>
+    <w:rPr>
+      <w:rFonts w:cs="Symbol"/>
+    </w:rPr>
+  </w:style>
+  <w:style w:type="character" w:styleId="ListLabel316">
+    <w:name w:val="ListLabel 316"/>
+    <w:qFormat/>
+    <w:rPr>
+      <w:rFonts w:cs="Courier New"/>
+    </w:rPr>
+  </w:style>
+  <w:style w:type="character" w:styleId="ListLabel317">
+    <w:name w:val="ListLabel 317"/>
+    <w:qFormat/>
+    <w:rPr>
+      <w:rFonts w:cs="Wingdings"/>
+    </w:rPr>
+  </w:style>
+  <w:style w:type="character" w:styleId="ListLabel318">
+    <w:name w:val="ListLabel 318"/>
+    <w:qFormat/>
+    <w:rPr>
+      <w:rFonts w:cs="Symbol"/>
+    </w:rPr>
+  </w:style>
+  <w:style w:type="character" w:styleId="ListLabel319">
+    <w:name w:val="ListLabel 319"/>
+    <w:qFormat/>
+    <w:rPr>
+      <w:rFonts w:cs="Courier New"/>
+    </w:rPr>
+  </w:style>
+  <w:style w:type="character" w:styleId="ListLabel320">
+    <w:name w:val="ListLabel 320"/>
+    <w:qFormat/>
+    <w:rPr>
+      <w:rFonts w:cs="Wingdings"/>
+    </w:rPr>
+  </w:style>
+  <w:style w:type="character" w:styleId="ListLabel321">
+    <w:name w:val="ListLabel 321"/>
+    <w:qFormat/>
+    <w:rPr>
+      <w:rFonts w:cs="Symbol"/>
+    </w:rPr>
+  </w:style>
+  <w:style w:type="character" w:styleId="ListLabel322">
+    <w:name w:val="ListLabel 322"/>
+    <w:qFormat/>
+    <w:rPr>
+      <w:rFonts w:cs="Courier New"/>
+    </w:rPr>
+  </w:style>
+  <w:style w:type="character" w:styleId="ListLabel323">
+    <w:name w:val="ListLabel 323"/>
+    <w:qFormat/>
+    <w:rPr>
+      <w:rFonts w:cs="Wingdings"/>
+    </w:rPr>
+  </w:style>
+  <w:style w:type="character" w:styleId="ListLabel324">
+    <w:name w:val="ListLabel 324"/>
+    <w:qFormat/>
+    <w:rPr>
+      <w:rFonts w:cs="Symbol"/>
+    </w:rPr>
+  </w:style>
+  <w:style w:type="character" w:styleId="ListLabel325">
+    <w:name w:val="ListLabel 325"/>
+    <w:qFormat/>
+    <w:rPr>
+      <w:rFonts w:cs="Courier New"/>
+    </w:rPr>
+  </w:style>
+  <w:style w:type="character" w:styleId="ListLabel326">
+    <w:name w:val="ListLabel 326"/>
+    <w:qFormat/>
+    <w:rPr>
+      <w:rFonts w:cs="Wingdings"/>
+    </w:rPr>
+  </w:style>
+  <w:style w:type="character" w:styleId="ListLabel327">
+    <w:name w:val="ListLabel 327"/>
+    <w:qFormat/>
+    <w:rPr>
+      <w:rFonts w:cs="Symbol"/>
+    </w:rPr>
+  </w:style>
+  <w:style w:type="character" w:styleId="ListLabel328">
+    <w:name w:val="ListLabel 328"/>
+    <w:qFormat/>
+    <w:rPr>
+      <w:rFonts w:cs="Courier New"/>
+    </w:rPr>
+  </w:style>
+  <w:style w:type="character" w:styleId="ListLabel329">
+    <w:name w:val="ListLabel 329"/>
+    <w:qFormat/>
+    <w:rPr>
+      <w:rFonts w:cs="Wingdings"/>
+    </w:rPr>
+  </w:style>
+  <w:style w:type="character" w:styleId="ListLabel330">
+    <w:name w:val="ListLabel 330"/>
+    <w:qFormat/>
+    <w:rPr>
+      <w:rFonts w:cs="Symbol"/>
+    </w:rPr>
+  </w:style>
+  <w:style w:type="character" w:styleId="ListLabel331">
+    <w:name w:val="ListLabel 331"/>
+    <w:qFormat/>
+    <w:rPr>
+      <w:rFonts w:cs="Courier New"/>
+    </w:rPr>
+  </w:style>
+  <w:style w:type="character" w:styleId="ListLabel332">
+    <w:name w:val="ListLabel 332"/>
+    <w:qFormat/>
+    <w:rPr>
+      <w:rFonts w:cs="Wingdings"/>
+    </w:rPr>
+  </w:style>
+  <w:style w:type="character" w:styleId="ListLabel333">
+    <w:name w:val="ListLabel 333"/>
+    <w:qFormat/>
+    <w:rPr>
+      <w:rFonts w:cs="Symbol"/>
+    </w:rPr>
+  </w:style>
+  <w:style w:type="character" w:styleId="ListLabel334">
+    <w:name w:val="ListLabel 334"/>
+    <w:qFormat/>
+    <w:rPr>
+      <w:rFonts w:cs="Courier New"/>
+    </w:rPr>
+  </w:style>
+  <w:style w:type="character" w:styleId="ListLabel335">
+    <w:name w:val="ListLabel 335"/>
+    <w:qFormat/>
+    <w:rPr>
+      <w:rFonts w:cs="Wingdings"/>
+    </w:rPr>
+  </w:style>
+  <w:style w:type="character" w:styleId="ListLabel336">
+    <w:name w:val="ListLabel 336"/>
+    <w:qFormat/>
+    <w:rPr>
+      <w:rFonts w:cs="Symbol"/>
+    </w:rPr>
+  </w:style>
+  <w:style w:type="character" w:styleId="ListLabel337">
+    <w:name w:val="ListLabel 337"/>
+    <w:qFormat/>
+    <w:rPr>
+      <w:rFonts w:cs="Courier New"/>
+    </w:rPr>
+  </w:style>
+  <w:style w:type="character" w:styleId="ListLabel338">
+    <w:name w:val="ListLabel 338"/>
+    <w:qFormat/>
+    <w:rPr>
+      <w:rFonts w:cs="Wingdings"/>
+    </w:rPr>
+  </w:style>
+  <w:style w:type="character" w:styleId="ListLabel339">
+    <w:name w:val="ListLabel 339"/>
+    <w:qFormat/>
+    <w:rPr>
+      <w:rFonts w:cs="Symbol"/>
+    </w:rPr>
+  </w:style>
+  <w:style w:type="character" w:styleId="ListLabel340">
+    <w:name w:val="ListLabel 340"/>
+    <w:qFormat/>
+    <w:rPr>
+      <w:rFonts w:cs="Courier New"/>
+    </w:rPr>
+  </w:style>
+  <w:style w:type="character" w:styleId="ListLabel341">
+    <w:name w:val="ListLabel 341"/>
+    <w:qFormat/>
+    <w:rPr>
+      <w:rFonts w:cs="Wingdings"/>
+    </w:rPr>
+  </w:style>
+  <w:style w:type="character" w:styleId="ListLabel342">
+    <w:name w:val="ListLabel 342"/>
+    <w:qFormat/>
+    <w:rPr>
+      <w:rFonts w:ascii="Calibri" w:hAnsi="Calibri" w:cs="Wingdings"/>
+    </w:rPr>
+  </w:style>
+  <w:style w:type="character" w:styleId="ListLabel343">
+    <w:name w:val="ListLabel 343"/>
+    <w:qFormat/>
+    <w:rPr>
+      <w:rFonts w:cs="Wingdings"/>
+    </w:rPr>
+  </w:style>
+  <w:style w:type="character" w:styleId="ListLabel344">
+    <w:name w:val="ListLabel 344"/>
+    <w:qFormat/>
+    <w:rPr>
+      <w:rFonts w:cs="Courier New"/>
+    </w:rPr>
+  </w:style>
+  <w:style w:type="character" w:styleId="ListLabel345">
+    <w:name w:val="ListLabel 345"/>
+    <w:qFormat/>
+    <w:rPr>
+      <w:rFonts w:cs="Wingdings"/>
+    </w:rPr>
+  </w:style>
+  <w:style w:type="character" w:styleId="ListLabel346">
+    <w:name w:val="ListLabel 346"/>
+    <w:qFormat/>
+    <w:rPr>
+      <w:rFonts w:cs="Symbol"/>
+    </w:rPr>
+  </w:style>
+  <w:style w:type="character" w:styleId="ListLabel347">
+    <w:name w:val="ListLabel 347"/>
+    <w:qFormat/>
+    <w:rPr>
+      <w:rFonts w:cs="Courier New"/>
+    </w:rPr>
+  </w:style>
+  <w:style w:type="character" w:styleId="ListLabel348">
+    <w:name w:val="ListLabel 348"/>
+    <w:qFormat/>
+    <w:rPr>
+      <w:rFonts w:cs="Wingdings"/>
+    </w:rPr>
+  </w:style>
+  <w:style w:type="character" w:styleId="ListLabel349">
+    <w:name w:val="ListLabel 349"/>
+    <w:qFormat/>
+    <w:rPr>
+      <w:rFonts w:cs="Symbol"/>
+    </w:rPr>
+  </w:style>
+  <w:style w:type="character" w:styleId="ListLabel350">
+    <w:name w:val="ListLabel 350"/>
+    <w:qFormat/>
+    <w:rPr>
+      <w:rFonts w:cs="Courier New"/>
+    </w:rPr>
+  </w:style>
+  <w:style w:type="character" w:styleId="ListLabel351">
+    <w:name w:val="ListLabel 351"/>
+    <w:qFormat/>
+    <w:rPr>
+      <w:rFonts w:cs="Wingdings"/>
+    </w:rPr>
+  </w:style>
+  <w:style w:type="character" w:styleId="ListLabel352">
+    <w:name w:val="ListLabel 352"/>
+    <w:qFormat/>
+    <w:rPr>
+      <w:rFonts w:ascii="Calibri" w:hAnsi="Calibri" w:cs="Wingdings"/>
+    </w:rPr>
+  </w:style>
+  <w:style w:type="character" w:styleId="ListLabel353">
+    <w:name w:val="ListLabel 353"/>
+    <w:qFormat/>
+    <w:rPr>
+      <w:rFonts w:cs="Courier New"/>
+    </w:rPr>
+  </w:style>
+  <w:style w:type="character" w:styleId="ListLabel354">
+    <w:name w:val="ListLabel 354"/>
+    <w:qFormat/>
+    <w:rPr>
+      <w:rFonts w:cs="Wingdings"/>
+    </w:rPr>
+  </w:style>
+  <w:style w:type="character" w:styleId="ListLabel355">
+    <w:name w:val="ListLabel 355"/>
+    <w:qFormat/>
+    <w:rPr>
+      <w:rFonts w:cs="Symbol"/>
+    </w:rPr>
+  </w:style>
+  <w:style w:type="character" w:styleId="ListLabel356">
+    <w:name w:val="ListLabel 356"/>
+    <w:qFormat/>
+    <w:rPr>
+      <w:rFonts w:cs="Courier New"/>
+    </w:rPr>
+  </w:style>
+  <w:style w:type="character" w:styleId="ListLabel357">
+    <w:name w:val="ListLabel 357"/>
+    <w:qFormat/>
+    <w:rPr>
+      <w:rFonts w:cs="Wingdings"/>
+    </w:rPr>
+  </w:style>
+  <w:style w:type="character" w:styleId="ListLabel358">
+    <w:name w:val="ListLabel 358"/>
+    <w:qFormat/>
+    <w:rPr>
+      <w:rFonts w:cs="Symbol"/>
+    </w:rPr>
+  </w:style>
+  <w:style w:type="character" w:styleId="ListLabel359">
+    <w:name w:val="ListLabel 359"/>
+    <w:qFormat/>
+    <w:rPr>
+      <w:rFonts w:cs="Courier New"/>
+    </w:rPr>
+  </w:style>
+  <w:style w:type="character" w:styleId="ListLabel360">
+    <w:name w:val="ListLabel 360"/>
+    <w:qFormat/>
+    <w:rPr>
+      <w:rFonts w:cs="Wingdings"/>
+    </w:rPr>
+  </w:style>
+  <w:style w:type="character" w:styleId="ListLabel361">
+    <w:name w:val="ListLabel 361"/>
+    <w:qFormat/>
+    <w:rPr>
+      <w:rFonts w:cs="Symbol"/>
+    </w:rPr>
+  </w:style>
+  <w:style w:type="character" w:styleId="ListLabel362">
+    <w:name w:val="ListLabel 362"/>
+    <w:qFormat/>
+    <w:rPr>
+      <w:rFonts w:cs="Courier New"/>
+    </w:rPr>
+  </w:style>
+  <w:style w:type="character" w:styleId="ListLabel363">
+    <w:name w:val="ListLabel 363"/>
+    <w:qFormat/>
+    <w:rPr>
+      <w:rFonts w:cs="Wingdings"/>
+    </w:rPr>
+  </w:style>
+  <w:style w:type="character" w:styleId="ListLabel364">
+    <w:name w:val="ListLabel 364"/>
+    <w:qFormat/>
+    <w:rPr>
+      <w:rFonts w:cs="Symbol"/>
+    </w:rPr>
+  </w:style>
+  <w:style w:type="character" w:styleId="ListLabel365">
+    <w:name w:val="ListLabel 365"/>
+    <w:qFormat/>
+    <w:rPr>
+      <w:rFonts w:cs="Courier New"/>
+    </w:rPr>
+  </w:style>
+  <w:style w:type="character" w:styleId="ListLabel366">
+    <w:name w:val="ListLabel 366"/>
+    <w:qFormat/>
+    <w:rPr>
+      <w:rFonts w:cs="Wingdings"/>
+    </w:rPr>
+  </w:style>
+  <w:style w:type="character" w:styleId="ListLabel367">
+    <w:name w:val="ListLabel 367"/>
+    <w:qFormat/>
+    <w:rPr>
+      <w:rFonts w:cs="Symbol"/>
+    </w:rPr>
+  </w:style>
+  <w:style w:type="character" w:styleId="ListLabel368">
+    <w:name w:val="ListLabel 368"/>
+    <w:qFormat/>
+    <w:rPr>
+      <w:rFonts w:cs="Courier New"/>
+    </w:rPr>
+  </w:style>
+  <w:style w:type="character" w:styleId="ListLabel369">
+    <w:name w:val="ListLabel 369"/>
+    <w:qFormat/>
+    <w:rPr>
+      <w:rFonts w:cs="Wingdings"/>
+    </w:rPr>
+  </w:style>
+  <w:style w:type="character" w:styleId="ListLabel370">
+    <w:name w:val="ListLabel 370"/>
+    <w:qFormat/>
+    <w:rPr>
+      <w:rFonts w:cs="Symbol"/>
+    </w:rPr>
+  </w:style>
+  <w:style w:type="character" w:styleId="ListLabel371">
+    <w:name w:val="ListLabel 371"/>
+    <w:qFormat/>
+    <w:rPr>
+      <w:rFonts w:cs="Courier New"/>
+    </w:rPr>
+  </w:style>
+  <w:style w:type="character" w:styleId="ListLabel372">
+    <w:name w:val="ListLabel 372"/>
+    <w:qFormat/>
+    <w:rPr>
+      <w:rFonts w:cs="Wingdings"/>
+    </w:rPr>
+  </w:style>
+  <w:style w:type="character" w:styleId="ListLabel373">
+    <w:name w:val="ListLabel 373"/>
+    <w:qFormat/>
+    <w:rPr>
+      <w:rFonts w:cs="Symbol"/>
+    </w:rPr>
+  </w:style>
+  <w:style w:type="character" w:styleId="ListLabel374">
+    <w:name w:val="ListLabel 374"/>
+    <w:qFormat/>
+    <w:rPr>
+      <w:rFonts w:cs="Courier New"/>
+    </w:rPr>
+  </w:style>
+  <w:style w:type="character" w:styleId="ListLabel375">
+    <w:name w:val="ListLabel 375"/>
+    <w:qFormat/>
+    <w:rPr>
+      <w:rFonts w:cs="Wingdings"/>
+    </w:rPr>
+  </w:style>
+  <w:style w:type="character" w:styleId="ListLabel376">
+    <w:name w:val="ListLabel 376"/>
+    <w:qFormat/>
+    <w:rPr>
+      <w:rFonts w:cs="Symbol"/>
+    </w:rPr>
+  </w:style>
+  <w:style w:type="character" w:styleId="ListLabel377">
+    <w:name w:val="ListLabel 377"/>
+    <w:qFormat/>
+    <w:rPr>
+      <w:rFonts w:cs="Courier New"/>
+    </w:rPr>
+  </w:style>
+  <w:style w:type="character" w:styleId="ListLabel378">
+    <w:name w:val="ListLabel 378"/>
+    <w:qFormat/>
+    <w:rPr>
+      <w:rFonts w:cs="Wingdings"/>
+    </w:rPr>
+  </w:style>
+  <w:style w:type="character" w:styleId="ListLabel379">
+    <w:name w:val="ListLabel 379"/>
+    <w:qFormat/>
+    <w:rPr>
+      <w:b/>
+      <w:sz w:val="28"/>
+    </w:rPr>
+  </w:style>
+  <w:style w:type="character" w:styleId="ListLabel380">
+    <w:name w:val="ListLabel 380"/>
     <w:qFormat/>
     <w:rPr>
       <w:b/>

</xml_diff>